<commit_message>
Updated Project Step 10 Doc
</commit_message>
<xml_diff>
--- a/Publications/Project Step 10.docx
+++ b/Publications/Project Step 10.docx
@@ -418,6 +418,11 @@
       </w:r>
     </w:p>
     <w:p>
+      <w:pPr>
+        <w:rPr>
+          <w:highlight w:val="green"/>
+        </w:rPr>
+      </w:pPr>
       <w:r>
         <w:rPr>
           <w:i/>
@@ -498,437 +503,459 @@
           <w:highlight w:val="green"/>
         </w:rPr>
         <w:t>-Completed</w:t>
+      </w:r>
+    </w:p>
+    <w:p/>
+    <w:p>
+      <w:r>
+        <w:rPr>
+          <w:b/>
+          <w:bCs/>
+        </w:rPr>
+        <w:t>Week 1</w:t>
+      </w:r>
+      <w:r>
+        <w:rPr>
+          <w:b/>
+          <w:bCs/>
+        </w:rPr>
+        <w:t>2</w:t>
+      </w:r>
+      <w:r>
+        <w:rPr>
+          <w:b/>
+          <w:bCs/>
+        </w:rPr>
+        <w:t xml:space="preserve">: </w:t>
+      </w:r>
+      <w:r>
+        <w:t xml:space="preserve">Beautification and Debugging </w:t>
+      </w:r>
+      <w:proofErr w:type="gramStart"/>
+      <w:r>
+        <w:t>( adding</w:t>
+      </w:r>
+      <w:proofErr w:type="gramEnd"/>
+      <w:r>
+        <w:t xml:space="preserve"> background images, updating About us, etc.)</w:t>
+      </w:r>
+    </w:p>
+    <w:p>
+      <w:pPr>
+        <w:rPr>
+          <w:b/>
+          <w:i/>
+        </w:rPr>
+      </w:pPr>
+      <w:r>
+        <w:rPr>
+          <w:b/>
+          <w:i/>
+        </w:rPr>
+        <w:t>Update Database</w:t>
+      </w:r>
+      <w:r>
+        <w:rPr>
+          <w:b/>
+          <w:i/>
+        </w:rPr>
+        <w:t>-All</w:t>
+      </w:r>
+    </w:p>
+    <w:p>
+      <w:r>
+        <w:rPr>
+          <w:i/>
+          <w:iCs/>
+          <w:u w:val="single"/>
+        </w:rPr>
+        <w:t>Aaron Miller</w:t>
+      </w:r>
+      <w:r>
+        <w:rPr>
+          <w:u w:val="single"/>
+        </w:rPr>
+        <w:t>:</w:t>
+      </w:r>
+      <w:r>
+        <w:t xml:space="preserve"> About Us, Check vendor authentication</w:t>
+      </w:r>
+    </w:p>
+    <w:p>
+      <w:r>
+        <w:rPr>
+          <w:i/>
+          <w:iCs/>
+          <w:u w:val="single"/>
+        </w:rPr>
+        <w:t>Collin Handel</w:t>
+      </w:r>
+      <w:r>
+        <w:t>: About Us, Check user authentication</w:t>
+      </w:r>
+    </w:p>
+    <w:p>
+      <w:r>
+        <w:rPr>
+          <w:i/>
+          <w:iCs/>
+          <w:u w:val="single"/>
+        </w:rPr>
+        <w:t>David Harris</w:t>
+      </w:r>
+      <w:r>
+        <w:t>:</w:t>
+      </w:r>
+      <w:r>
+        <w:t xml:space="preserve"> </w:t>
+      </w:r>
+      <w:r>
+        <w:t>About Us, debugging, designing website</w:t>
+      </w:r>
+    </w:p>
+    <w:p>
+      <w:r>
+        <w:rPr>
+          <w:i/>
+          <w:iCs/>
+          <w:u w:val="single"/>
+        </w:rPr>
+        <w:t xml:space="preserve">Francisco </w:t>
+      </w:r>
+      <w:proofErr w:type="spellStart"/>
+      <w:r>
+        <w:rPr>
+          <w:i/>
+          <w:iCs/>
+          <w:u w:val="single"/>
+        </w:rPr>
+        <w:t>Santillana</w:t>
+      </w:r>
+      <w:proofErr w:type="spellEnd"/>
+      <w:r>
+        <w:t>:</w:t>
+      </w:r>
+      <w:r>
+        <w:t xml:space="preserve"> </w:t>
+      </w:r>
+      <w:r>
+        <w:t>About Us, designing website</w:t>
+      </w:r>
+    </w:p>
+    <w:p>
+      <w:r>
+        <w:rPr>
+          <w:i/>
+          <w:iCs/>
+          <w:u w:val="single"/>
+        </w:rPr>
+        <w:t>Tyler Bia</w:t>
+      </w:r>
+      <w:r>
+        <w:t>:</w:t>
+      </w:r>
+      <w:r>
+        <w:t xml:space="preserve"> </w:t>
+      </w:r>
+      <w:r>
+        <w:t>About Us, debugging, checking design</w:t>
+      </w:r>
+    </w:p>
+    <w:p/>
+    <w:p>
+      <w:r>
+        <w:rPr>
+          <w:b/>
+          <w:bCs/>
+          <w:u w:val="single"/>
+        </w:rPr>
+        <w:t>Week 1</w:t>
+      </w:r>
+      <w:r>
+        <w:rPr>
+          <w:b/>
+          <w:bCs/>
+          <w:u w:val="single"/>
+        </w:rPr>
+        <w:t>3</w:t>
+      </w:r>
+      <w:r>
+        <w:rPr>
+          <w:b/>
+          <w:bCs/>
+          <w:u w:val="single"/>
+        </w:rPr>
+        <w:t>:</w:t>
+      </w:r>
+      <w:r>
+        <w:t xml:space="preserve"> </w:t>
+      </w:r>
+      <w:r>
+        <w:t>Implement PayPal and third-party payment service as well as a m</w:t>
+      </w:r>
+      <w:r>
+        <w:t xml:space="preserve">ock </w:t>
+      </w:r>
+      <w:r>
+        <w:t>third-party payment service page</w:t>
+      </w:r>
+    </w:p>
+    <w:p>
+      <w:r>
+        <w:rPr>
+          <w:i/>
+          <w:iCs/>
+          <w:u w:val="single"/>
+        </w:rPr>
+        <w:t>Aaron Miller</w:t>
+      </w:r>
+      <w:r>
+        <w:t>:</w:t>
+      </w:r>
+      <w:r>
+        <w:t xml:space="preserve"> Research on costs for third-party payment service</w:t>
+      </w:r>
+      <w:r>
+        <w:t>. Work on views</w:t>
+      </w:r>
+      <w:r>
+        <w:t>. Account authentication</w:t>
+      </w:r>
+    </w:p>
+    <w:p>
+      <w:r>
+        <w:rPr>
+          <w:i/>
+          <w:iCs/>
+          <w:u w:val="single"/>
+        </w:rPr>
+        <w:t>Collin Handel</w:t>
+      </w:r>
+      <w:r>
+        <w:t>:</w:t>
+      </w:r>
+      <w:r>
+        <w:t xml:space="preserve"> Create a business account.</w:t>
+      </w:r>
+      <w:r>
+        <w:t xml:space="preserve"> Work on views</w:t>
+      </w:r>
+      <w:r>
+        <w:t>. Account authentication</w:t>
+      </w:r>
+    </w:p>
+    <w:p>
+      <w:r>
+        <w:rPr>
+          <w:i/>
+          <w:iCs/>
+          <w:u w:val="single"/>
+        </w:rPr>
+        <w:t>David Harris</w:t>
+      </w:r>
+      <w:r>
+        <w:rPr>
+          <w:i/>
+          <w:iCs/>
+          <w:u w:val="single"/>
+        </w:rPr>
+        <w:t xml:space="preserve">: </w:t>
+      </w:r>
+      <w:r>
+        <w:t>Implement a link to the third-party account.</w:t>
+      </w:r>
+      <w:r>
+        <w:t xml:space="preserve"> Work on views</w:t>
+      </w:r>
+      <w:r>
+        <w:t xml:space="preserve">. </w:t>
+      </w:r>
+    </w:p>
+    <w:p>
+      <w:r>
+        <w:rPr>
+          <w:i/>
+          <w:iCs/>
+          <w:u w:val="single"/>
+        </w:rPr>
+        <w:t>Francisco Santillana</w:t>
+      </w:r>
+      <w:r>
+        <w:rPr>
+          <w:i/>
+          <w:iCs/>
+          <w:u w:val="single"/>
+        </w:rPr>
+        <w:t>:</w:t>
+      </w:r>
+      <w:r>
+        <w:rPr>
+          <w:u w:val="single"/>
+        </w:rPr>
+        <w:t xml:space="preserve"> </w:t>
+      </w:r>
+      <w:r>
+        <w:t>Further research on implementing map</w:t>
+      </w:r>
+      <w:r>
+        <w:t>, Start developing Vendor accounts page</w:t>
+      </w:r>
+    </w:p>
+    <w:p>
+      <w:r>
+        <w:rPr>
+          <w:i/>
+          <w:iCs/>
+          <w:u w:val="single"/>
+        </w:rPr>
+        <w:t>Tyler Bia</w:t>
+      </w:r>
+      <w:r>
+        <w:rPr>
+          <w:i/>
+          <w:iCs/>
+          <w:u w:val="single"/>
+        </w:rPr>
+        <w:t>:</w:t>
+      </w:r>
+      <w:r>
+        <w:rPr>
+          <w:i/>
+          <w:iCs/>
+          <w:u w:val="single"/>
+        </w:rPr>
+        <w:t xml:space="preserve"> </w:t>
+      </w:r>
+      <w:r>
+        <w:t xml:space="preserve"> Further research on implementing map</w:t>
+      </w:r>
+      <w:r>
+        <w:t>, Start developing Vendor accounts page</w:t>
+      </w:r>
+    </w:p>
+    <w:p/>
+    <w:p>
+      <w:r>
+        <w:rPr>
+          <w:b/>
+          <w:bCs/>
+          <w:u w:val="single"/>
+        </w:rPr>
+        <w:t>Week 1</w:t>
+      </w:r>
+      <w:r>
+        <w:rPr>
+          <w:b/>
+          <w:bCs/>
+          <w:u w:val="single"/>
+        </w:rPr>
+        <w:t>4</w:t>
       </w:r>
       <w:bookmarkStart w:id="0" w:name="_GoBack"/>
       <w:bookmarkEnd w:id="0"/>
+      <w:r>
+        <w:rPr>
+          <w:b/>
+          <w:bCs/>
+          <w:u w:val="single"/>
+        </w:rPr>
+        <w:t>:</w:t>
+      </w:r>
+      <w:r>
+        <w:t xml:space="preserve"> Connecting Map to App</w:t>
+      </w:r>
+      <w:r>
+        <w:t>, Finishing Vendor Accounts Page</w:t>
+      </w:r>
+    </w:p>
+    <w:p>
+      <w:r>
+        <w:rPr>
+          <w:i/>
+          <w:iCs/>
+          <w:u w:val="single"/>
+        </w:rPr>
+        <w:t>Aaron Miller</w:t>
+      </w:r>
+      <w:r>
+        <w:t>:  Research Map, contribute to connection of map and app</w:t>
+      </w:r>
+      <w:r>
+        <w:t>.</w:t>
+      </w:r>
+    </w:p>
+    <w:p>
+      <w:r>
+        <w:rPr>
+          <w:i/>
+          <w:iCs/>
+          <w:u w:val="single"/>
+        </w:rPr>
+        <w:lastRenderedPageBreak/>
+        <w:t>Collin Handel</w:t>
+      </w:r>
+      <w:r>
+        <w:t xml:space="preserve">: </w:t>
+      </w:r>
+      <w:r>
+        <w:t>Partial View for map on Home page.</w:t>
+      </w:r>
+    </w:p>
+    <w:p>
+      <w:r>
+        <w:rPr>
+          <w:i/>
+          <w:iCs/>
+          <w:u w:val="single"/>
+        </w:rPr>
+        <w:t>David Harris</w:t>
+      </w:r>
+      <w:r>
+        <w:t xml:space="preserve">: </w:t>
+      </w:r>
+      <w:r>
+        <w:t>C</w:t>
+      </w:r>
+      <w:r>
+        <w:t>ontribute to connection of map and app</w:t>
+      </w:r>
+      <w:r>
+        <w:t xml:space="preserve"> and finishing Vendor Accounts</w:t>
+      </w:r>
+    </w:p>
+    <w:p>
+      <w:r>
+        <w:rPr>
+          <w:i/>
+          <w:iCs/>
+          <w:u w:val="single"/>
+        </w:rPr>
+        <w:t>Francisco Santillana</w:t>
+      </w:r>
+      <w:r>
+        <w:t xml:space="preserve">: </w:t>
+      </w:r>
+      <w:r>
+        <w:t>Finishing up Vendor accounts and testing it. Work on views</w:t>
+      </w:r>
+    </w:p>
+    <w:p>
+      <w:r>
+        <w:rPr>
+          <w:i/>
+          <w:iCs/>
+          <w:u w:val="single"/>
+        </w:rPr>
+        <w:t>Tyler Bia</w:t>
+      </w:r>
+      <w:r>
+        <w:t xml:space="preserve">: </w:t>
+      </w:r>
+      <w:r>
+        <w:t>Finishing up Vendor accounts and testing it. Work on views</w:t>
+      </w:r>
     </w:p>
     <w:p/>
-    <w:p>
-      <w:r>
-        <w:rPr>
-          <w:b/>
-          <w:bCs/>
-          <w:u w:val="single"/>
-        </w:rPr>
-        <w:t>Week 12</w:t>
-      </w:r>
-      <w:r>
-        <w:rPr>
-          <w:b/>
-          <w:bCs/>
-          <w:u w:val="single"/>
-        </w:rPr>
-        <w:t>:</w:t>
-      </w:r>
-      <w:r>
-        <w:t xml:space="preserve"> </w:t>
-      </w:r>
-      <w:r>
-        <w:t>Implement PayPal and third-party payment service as well as a m</w:t>
-      </w:r>
-      <w:r>
-        <w:t xml:space="preserve">ock </w:t>
-      </w:r>
-      <w:r>
-        <w:t>third-party payment service page</w:t>
-      </w:r>
-    </w:p>
-    <w:p>
-      <w:r>
-        <w:rPr>
-          <w:i/>
-          <w:iCs/>
-          <w:u w:val="single"/>
-        </w:rPr>
-        <w:t>Aaron Miller</w:t>
-      </w:r>
-      <w:r>
-        <w:t>:</w:t>
-      </w:r>
-      <w:r>
-        <w:t xml:space="preserve"> Research on costs for third-party payment service</w:t>
-      </w:r>
-      <w:r>
-        <w:t>. Work on views</w:t>
-      </w:r>
-      <w:r>
-        <w:t>. Account authentication</w:t>
-      </w:r>
-    </w:p>
-    <w:p>
-      <w:r>
-        <w:rPr>
-          <w:i/>
-          <w:iCs/>
-          <w:u w:val="single"/>
-        </w:rPr>
-        <w:t>Collin Handel</w:t>
-      </w:r>
-      <w:r>
-        <w:t>:</w:t>
-      </w:r>
-      <w:r>
-        <w:t xml:space="preserve"> Create a business account.</w:t>
-      </w:r>
-      <w:r>
-        <w:t xml:space="preserve"> Work on views</w:t>
-      </w:r>
-      <w:r>
-        <w:t>. Account authentication</w:t>
-      </w:r>
-    </w:p>
-    <w:p>
-      <w:r>
-        <w:rPr>
-          <w:i/>
-          <w:iCs/>
-          <w:u w:val="single"/>
-        </w:rPr>
-        <w:t>David Harris</w:t>
-      </w:r>
-      <w:r>
-        <w:rPr>
-          <w:i/>
-          <w:iCs/>
-          <w:u w:val="single"/>
-        </w:rPr>
-        <w:t xml:space="preserve">: </w:t>
-      </w:r>
-      <w:r>
-        <w:t>Implement a link to the third-party account.</w:t>
-      </w:r>
-      <w:r>
-        <w:t xml:space="preserve"> Work on views</w:t>
-      </w:r>
-      <w:r>
-        <w:t xml:space="preserve">. </w:t>
-      </w:r>
-    </w:p>
-    <w:p>
-      <w:r>
-        <w:rPr>
-          <w:i/>
-          <w:iCs/>
-          <w:u w:val="single"/>
-        </w:rPr>
-        <w:t>Francisco Santillana</w:t>
-      </w:r>
-      <w:r>
-        <w:rPr>
-          <w:i/>
-          <w:iCs/>
-          <w:u w:val="single"/>
-        </w:rPr>
-        <w:t>:</w:t>
-      </w:r>
-      <w:r>
-        <w:rPr>
-          <w:u w:val="single"/>
-        </w:rPr>
-        <w:t xml:space="preserve"> </w:t>
-      </w:r>
-      <w:r>
-        <w:t>Further research on implementing map</w:t>
-      </w:r>
-      <w:r>
-        <w:t>, Start developing Vendor accounts page</w:t>
-      </w:r>
-    </w:p>
-    <w:p>
-      <w:r>
-        <w:rPr>
-          <w:i/>
-          <w:iCs/>
-          <w:u w:val="single"/>
-        </w:rPr>
-        <w:t>Tyler Bia</w:t>
-      </w:r>
-      <w:r>
-        <w:rPr>
-          <w:i/>
-          <w:iCs/>
-          <w:u w:val="single"/>
-        </w:rPr>
-        <w:t>:</w:t>
-      </w:r>
-      <w:r>
-        <w:rPr>
-          <w:i/>
-          <w:iCs/>
-          <w:u w:val="single"/>
-        </w:rPr>
-        <w:t xml:space="preserve"> </w:t>
-      </w:r>
-      <w:r>
-        <w:t xml:space="preserve"> Further research on implementing map</w:t>
-      </w:r>
-      <w:r>
-        <w:t>, Start developing Vendor accounts page</w:t>
-      </w:r>
-    </w:p>
-    <w:p/>
-    <w:p>
-      <w:r>
-        <w:rPr>
-          <w:b/>
-          <w:bCs/>
-          <w:u w:val="single"/>
-        </w:rPr>
-        <w:t>Week 13</w:t>
-      </w:r>
-      <w:r>
-        <w:rPr>
-          <w:b/>
-          <w:bCs/>
-          <w:u w:val="single"/>
-        </w:rPr>
-        <w:t>:</w:t>
-      </w:r>
-      <w:r>
-        <w:t xml:space="preserve"> Connecting Map to App</w:t>
-      </w:r>
-      <w:r>
-        <w:t>, Finishing Vendor Accounts Page</w:t>
-      </w:r>
-    </w:p>
-    <w:p>
-      <w:r>
-        <w:rPr>
-          <w:i/>
-          <w:iCs/>
-          <w:u w:val="single"/>
-        </w:rPr>
-        <w:t>Aaron Miller</w:t>
-      </w:r>
-      <w:r>
-        <w:t>:  Research Map, contribute to connection of map and app</w:t>
-      </w:r>
-      <w:r>
-        <w:t>.</w:t>
-      </w:r>
-    </w:p>
-    <w:p>
-      <w:r>
-        <w:rPr>
-          <w:i/>
-          <w:iCs/>
-          <w:u w:val="single"/>
-        </w:rPr>
-        <w:t>Collin Handel</w:t>
-      </w:r>
-      <w:r>
-        <w:t xml:space="preserve">: </w:t>
-      </w:r>
-      <w:r>
-        <w:t>Partial View for map on Home page.</w:t>
-      </w:r>
-    </w:p>
-    <w:p>
-      <w:r>
-        <w:rPr>
-          <w:i/>
-          <w:iCs/>
-          <w:u w:val="single"/>
-        </w:rPr>
-        <w:t>David Harris</w:t>
-      </w:r>
-      <w:r>
-        <w:t xml:space="preserve">: </w:t>
-      </w:r>
-      <w:r>
-        <w:t>C</w:t>
-      </w:r>
-      <w:r>
-        <w:t>ontribute to connection of map and app</w:t>
-      </w:r>
-      <w:r>
-        <w:t xml:space="preserve"> and finishing Vendor Accounts</w:t>
-      </w:r>
-    </w:p>
-    <w:p>
-      <w:r>
-        <w:rPr>
-          <w:i/>
-          <w:iCs/>
-          <w:u w:val="single"/>
-        </w:rPr>
-        <w:t>Francisco Santillana</w:t>
-      </w:r>
-      <w:r>
-        <w:t xml:space="preserve">: </w:t>
-      </w:r>
-      <w:r>
-        <w:t>Finishing up Vendor accounts and testing it. Work on views</w:t>
-      </w:r>
-    </w:p>
-    <w:p>
-      <w:r>
-        <w:rPr>
-          <w:i/>
-          <w:iCs/>
-          <w:u w:val="single"/>
-        </w:rPr>
-        <w:t>Tyler Bia</w:t>
-      </w:r>
-      <w:r>
-        <w:t xml:space="preserve">: </w:t>
-      </w:r>
-      <w:r>
-        <w:t>Finishing up Vendor accounts and testing it. Work on views</w:t>
-      </w:r>
-    </w:p>
-    <w:p/>
-    <w:p>
-      <w:r>
-        <w:rPr>
-          <w:b/>
-          <w:bCs/>
-        </w:rPr>
-        <w:t>Week 1</w:t>
-      </w:r>
-      <w:r>
-        <w:rPr>
-          <w:b/>
-          <w:bCs/>
-        </w:rPr>
-        <w:t>4</w:t>
-      </w:r>
-      <w:r>
-        <w:rPr>
-          <w:b/>
-          <w:bCs/>
-        </w:rPr>
-        <w:t xml:space="preserve">: </w:t>
-      </w:r>
-      <w:r>
-        <w:t>Beautification</w:t>
-      </w:r>
-      <w:r>
-        <w:t xml:space="preserve"> and Debugging</w:t>
-      </w:r>
-      <w:r>
-        <w:t xml:space="preserve"> </w:t>
-      </w:r>
-      <w:proofErr w:type="gramStart"/>
-      <w:r>
-        <w:t>( adding</w:t>
-      </w:r>
-      <w:proofErr w:type="gramEnd"/>
-      <w:r>
-        <w:t xml:space="preserve"> background images, updating About us, etc.)</w:t>
-      </w:r>
-    </w:p>
-    <w:p>
-      <w:r>
-        <w:rPr>
-          <w:i/>
-          <w:iCs/>
-          <w:u w:val="single"/>
-        </w:rPr>
-        <w:t>Aaron Miller</w:t>
-      </w:r>
-      <w:r>
-        <w:rPr>
-          <w:u w:val="single"/>
-        </w:rPr>
-        <w:t>:</w:t>
-      </w:r>
-      <w:r>
-        <w:t xml:space="preserve"> About Us</w:t>
-      </w:r>
-      <w:r>
-        <w:t xml:space="preserve">, </w:t>
-      </w:r>
-      <w:r>
-        <w:t>Check vendor authentication</w:t>
-      </w:r>
-    </w:p>
-    <w:p>
-      <w:r>
-        <w:rPr>
-          <w:i/>
-          <w:iCs/>
-          <w:u w:val="single"/>
-        </w:rPr>
-        <w:t>Collin Handel</w:t>
-      </w:r>
-      <w:r>
-        <w:t>: About Us</w:t>
-      </w:r>
-      <w:r>
-        <w:t>, Check user authentication</w:t>
-      </w:r>
-    </w:p>
-    <w:p>
-      <w:r>
-        <w:rPr>
-          <w:i/>
-          <w:iCs/>
-          <w:u w:val="single"/>
-        </w:rPr>
-        <w:lastRenderedPageBreak/>
-        <w:t>David Harris</w:t>
-      </w:r>
-      <w:r>
-        <w:t>:</w:t>
-      </w:r>
-      <w:r>
-        <w:t xml:space="preserve"> </w:t>
-      </w:r>
-      <w:r>
-        <w:t>About Us</w:t>
-      </w:r>
-      <w:r>
-        <w:t xml:space="preserve">, </w:t>
-      </w:r>
-      <w:r>
-        <w:t>debugging, designing website</w:t>
-      </w:r>
-    </w:p>
-    <w:p>
-      <w:r>
-        <w:rPr>
-          <w:i/>
-          <w:iCs/>
-          <w:u w:val="single"/>
-        </w:rPr>
-        <w:t>Francisco Santillana</w:t>
-      </w:r>
-      <w:r>
-        <w:t>:</w:t>
-      </w:r>
-      <w:r>
-        <w:t xml:space="preserve"> </w:t>
-      </w:r>
-      <w:r>
-        <w:t>About Us</w:t>
-      </w:r>
-      <w:r>
-        <w:t>, designing website</w:t>
-      </w:r>
-    </w:p>
-    <w:p>
-      <w:r>
-        <w:rPr>
-          <w:i/>
-          <w:iCs/>
-          <w:u w:val="single"/>
-        </w:rPr>
-        <w:t>Tyler Bia</w:t>
-      </w:r>
-      <w:r>
-        <w:t>:</w:t>
-      </w:r>
-      <w:r>
-        <w:t xml:space="preserve"> </w:t>
-      </w:r>
-      <w:r>
-        <w:t>About Us</w:t>
-      </w:r>
-      <w:r>
-        <w:t>, debugging, checking design</w:t>
-      </w:r>
-    </w:p>
     <w:p/>
     <w:p/>
     <w:p/>

</xml_diff>

<commit_message>
Capitalization, About Me, PartialView
</commit_message>
<xml_diff>
--- a/Publications/Project Step 10.docx
+++ b/Publications/Project Step 10.docx
@@ -31,23 +31,7 @@
           <w:b/>
           <w:bCs/>
         </w:rPr>
-        <w:t xml:space="preserve">Round </w:t>
-      </w:r>
-      <w:proofErr w:type="gramStart"/>
-      <w:r>
-        <w:rPr>
-          <w:b/>
-          <w:bCs/>
-        </w:rPr>
-        <w:t>The</w:t>
-      </w:r>
-      <w:proofErr w:type="gramEnd"/>
-      <w:r>
-        <w:rPr>
-          <w:b/>
-          <w:bCs/>
-        </w:rPr>
-        <w:t xml:space="preserve"> Corner</w:t>
+        <w:t>Round The Corner</w:t>
       </w:r>
     </w:p>
     <w:p>
@@ -126,14 +110,12 @@
         </w:rPr>
         <w:t xml:space="preserve">Manager + </w:t>
       </w:r>
-      <w:proofErr w:type="spellStart"/>
       <w:r>
         <w:rPr>
           <w:highlight w:val="green"/>
         </w:rPr>
         <w:t>UnitTest</w:t>
       </w:r>
-      <w:proofErr w:type="spellEnd"/>
       <w:r>
         <w:rPr>
           <w:highlight w:val="green"/>
@@ -144,30 +126,155 @@
         <w:rPr>
           <w:highlight w:val="green"/>
         </w:rPr>
-        <w:t xml:space="preserve"> </w:t>
-      </w:r>
-      <w:proofErr w:type="gramStart"/>
-      <w:r>
-        <w:rPr>
-          <w:highlight w:val="green"/>
-        </w:rPr>
-        <w:t>( Cuisine</w:t>
-      </w:r>
-      <w:proofErr w:type="gramEnd"/>
-      <w:r>
-        <w:rPr>
-          <w:highlight w:val="green"/>
-        </w:rPr>
-        <w:t xml:space="preserve">, </w:t>
-      </w:r>
-      <w:proofErr w:type="spellStart"/>
-      <w:r>
-        <w:rPr>
-          <w:highlight w:val="green"/>
-        </w:rPr>
-        <w:t>MenuItem</w:t>
-      </w:r>
-      <w:proofErr w:type="spellEnd"/>
+        <w:t xml:space="preserve"> ( Cuisine, MenuItem )</w:t>
+      </w:r>
+      <w:r>
+        <w:rPr>
+          <w:highlight w:val="green"/>
+        </w:rPr>
+        <w:t>- Completed</w:t>
+      </w:r>
+    </w:p>
+    <w:p>
+      <w:r>
+        <w:rPr>
+          <w:i/>
+          <w:iCs/>
+          <w:highlight w:val="green"/>
+          <w:u w:val="single"/>
+        </w:rPr>
+        <w:t>Collin Handel</w:t>
+      </w:r>
+      <w:r>
+        <w:rPr>
+          <w:highlight w:val="green"/>
+        </w:rPr>
+        <w:t xml:space="preserve">: </w:t>
+      </w:r>
+      <w:r>
+        <w:rPr>
+          <w:highlight w:val="green"/>
+        </w:rPr>
+        <w:t xml:space="preserve">Manager + </w:t>
+      </w:r>
+      <w:r>
+        <w:rPr>
+          <w:highlight w:val="green"/>
+        </w:rPr>
+        <w:t>UnitTest</w:t>
+      </w:r>
+      <w:r>
+        <w:rPr>
+          <w:highlight w:val="green"/>
+        </w:rPr>
+        <w:t xml:space="preserve"> Models</w:t>
+      </w:r>
+      <w:r>
+        <w:rPr>
+          <w:highlight w:val="green"/>
+        </w:rPr>
+        <w:t xml:space="preserve"> ( Menu, MenuSection )</w:t>
+      </w:r>
+      <w:r>
+        <w:rPr>
+          <w:highlight w:val="green"/>
+        </w:rPr>
+        <w:t>- Completed</w:t>
+      </w:r>
+    </w:p>
+    <w:p>
+      <w:r>
+        <w:rPr>
+          <w:i/>
+          <w:iCs/>
+          <w:highlight w:val="green"/>
+          <w:u w:val="single"/>
+        </w:rPr>
+        <w:t>David Harris</w:t>
+      </w:r>
+      <w:r>
+        <w:rPr>
+          <w:highlight w:val="green"/>
+        </w:rPr>
+        <w:t>:</w:t>
+      </w:r>
+      <w:r>
+        <w:rPr>
+          <w:highlight w:val="green"/>
+        </w:rPr>
+        <w:t xml:space="preserve"> Manager + </w:t>
+      </w:r>
+      <w:r>
+        <w:rPr>
+          <w:highlight w:val="green"/>
+        </w:rPr>
+        <w:t xml:space="preserve"> UnitTest </w:t>
+      </w:r>
+      <w:r>
+        <w:rPr>
+          <w:highlight w:val="green"/>
+        </w:rPr>
+        <w:t xml:space="preserve">Models </w:t>
+      </w:r>
+      <w:r>
+        <w:rPr>
+          <w:highlight w:val="green"/>
+        </w:rPr>
+        <w:t>( OrderItem, Order)</w:t>
+      </w:r>
+      <w:r>
+        <w:rPr>
+          <w:highlight w:val="green"/>
+        </w:rPr>
+        <w:t>-Completed</w:t>
+      </w:r>
+    </w:p>
+    <w:p>
+      <w:r>
+        <w:rPr>
+          <w:i/>
+          <w:iCs/>
+          <w:highlight w:val="green"/>
+          <w:u w:val="single"/>
+        </w:rPr>
+        <w:t>Francisco Santillana</w:t>
+      </w:r>
+      <w:r>
+        <w:rPr>
+          <w:highlight w:val="green"/>
+        </w:rPr>
+        <w:t xml:space="preserve">: </w:t>
+      </w:r>
+      <w:r>
+        <w:rPr>
+          <w:highlight w:val="green"/>
+        </w:rPr>
+        <w:t xml:space="preserve">Manager + </w:t>
+      </w:r>
+      <w:r>
+        <w:rPr>
+          <w:highlight w:val="green"/>
+        </w:rPr>
+        <w:t>UnitTest</w:t>
+      </w:r>
+      <w:r>
+        <w:rPr>
+          <w:highlight w:val="green"/>
+        </w:rPr>
+        <w:t xml:space="preserve"> Models</w:t>
+      </w:r>
+      <w:r>
+        <w:rPr>
+          <w:highlight w:val="green"/>
+        </w:rPr>
+        <w:t xml:space="preserve"> (Review, </w:t>
+      </w:r>
+      <w:r>
+        <w:rPr>
+          <w:highlight w:val="green"/>
+        </w:rPr>
+        <w:t>VendorEmployees</w:t>
+      </w:r>
       <w:r>
         <w:rPr>
           <w:highlight w:val="green"/>
@@ -178,18 +285,23 @@
         <w:rPr>
           <w:highlight w:val="green"/>
         </w:rPr>
-        <w:t>- Completed</w:t>
-      </w:r>
-    </w:p>
-    <w:p>
-      <w:r>
-        <w:rPr>
-          <w:i/>
-          <w:iCs/>
-          <w:highlight w:val="green"/>
-          <w:u w:val="single"/>
-        </w:rPr>
-        <w:t>Collin Handel</w:t>
+        <w:t>-Completed</w:t>
+      </w:r>
+    </w:p>
+    <w:p>
+      <w:pPr>
+        <w:rPr>
+          <w:highlight w:val="green"/>
+        </w:rPr>
+      </w:pPr>
+      <w:r>
+        <w:rPr>
+          <w:i/>
+          <w:iCs/>
+          <w:highlight w:val="green"/>
+          <w:u w:val="single"/>
+        </w:rPr>
+        <w:t>Tyler Bia</w:t>
       </w:r>
       <w:r>
         <w:rPr>
@@ -203,48 +315,30 @@
         </w:rPr>
         <w:t xml:space="preserve">Manager + </w:t>
       </w:r>
-      <w:proofErr w:type="spellStart"/>
-      <w:r>
-        <w:rPr>
-          <w:highlight w:val="green"/>
-        </w:rPr>
-        <w:t>UnitTest</w:t>
-      </w:r>
-      <w:proofErr w:type="spellEnd"/>
-      <w:r>
-        <w:rPr>
-          <w:highlight w:val="green"/>
-        </w:rPr>
-        <w:t xml:space="preserve"> Models</w:t>
-      </w:r>
-      <w:r>
-        <w:rPr>
-          <w:highlight w:val="green"/>
-        </w:rPr>
-        <w:t xml:space="preserve"> </w:t>
-      </w:r>
-      <w:proofErr w:type="gramStart"/>
-      <w:r>
-        <w:rPr>
-          <w:highlight w:val="green"/>
-        </w:rPr>
-        <w:t>( Menu</w:t>
-      </w:r>
-      <w:proofErr w:type="gramEnd"/>
-      <w:r>
-        <w:rPr>
-          <w:highlight w:val="green"/>
-        </w:rPr>
-        <w:t xml:space="preserve">, </w:t>
-      </w:r>
-      <w:proofErr w:type="spellStart"/>
-      <w:r>
-        <w:rPr>
-          <w:highlight w:val="green"/>
-        </w:rPr>
-        <w:t>MenuSection</w:t>
-      </w:r>
-      <w:proofErr w:type="spellEnd"/>
+      <w:r>
+        <w:rPr>
+          <w:highlight w:val="green"/>
+        </w:rPr>
+        <w:t xml:space="preserve">UnitTest </w:t>
+      </w:r>
+      <w:r>
+        <w:rPr>
+          <w:highlight w:val="green"/>
+        </w:rPr>
+        <w:t xml:space="preserve">Models </w:t>
+      </w:r>
+      <w:r>
+        <w:rPr>
+          <w:highlight w:val="green"/>
+        </w:rPr>
+        <w:t>(</w:t>
+      </w:r>
+      <w:r>
+        <w:rPr>
+          <w:highlight w:val="green"/>
+        </w:rPr>
+        <w:t>VendorLocation, Vendor</w:t>
+      </w:r>
       <w:r>
         <w:rPr>
           <w:highlight w:val="green"/>
@@ -255,604 +349,377 @@
         <w:rPr>
           <w:highlight w:val="green"/>
         </w:rPr>
-        <w:t>- Completed</w:t>
-      </w:r>
-    </w:p>
-    <w:p>
-      <w:r>
-        <w:rPr>
-          <w:i/>
-          <w:iCs/>
-          <w:highlight w:val="green"/>
-          <w:u w:val="single"/>
-        </w:rPr>
-        <w:t>David Harris</w:t>
-      </w:r>
-      <w:r>
-        <w:rPr>
-          <w:highlight w:val="green"/>
-        </w:rPr>
-        <w:t>:</w:t>
-      </w:r>
-      <w:r>
-        <w:rPr>
-          <w:highlight w:val="green"/>
-        </w:rPr>
-        <w:t xml:space="preserve"> Manager </w:t>
-      </w:r>
-      <w:proofErr w:type="gramStart"/>
-      <w:r>
-        <w:rPr>
-          <w:highlight w:val="green"/>
-        </w:rPr>
-        <w:t xml:space="preserve">+ </w:t>
-      </w:r>
-      <w:r>
-        <w:rPr>
-          <w:highlight w:val="green"/>
-        </w:rPr>
-        <w:t xml:space="preserve"> </w:t>
-      </w:r>
-      <w:proofErr w:type="spellStart"/>
-      <w:r>
-        <w:rPr>
-          <w:highlight w:val="green"/>
-        </w:rPr>
-        <w:t>UnitTest</w:t>
-      </w:r>
-      <w:proofErr w:type="spellEnd"/>
-      <w:proofErr w:type="gramEnd"/>
-      <w:r>
-        <w:rPr>
-          <w:highlight w:val="green"/>
-        </w:rPr>
-        <w:t xml:space="preserve"> </w:t>
-      </w:r>
-      <w:r>
-        <w:rPr>
-          <w:highlight w:val="green"/>
-        </w:rPr>
-        <w:t xml:space="preserve">Models </w:t>
-      </w:r>
-      <w:r>
-        <w:rPr>
-          <w:highlight w:val="green"/>
-        </w:rPr>
-        <w:t xml:space="preserve">( </w:t>
-      </w:r>
-      <w:proofErr w:type="spellStart"/>
-      <w:r>
-        <w:rPr>
-          <w:highlight w:val="green"/>
-        </w:rPr>
-        <w:t>OrderItem</w:t>
-      </w:r>
-      <w:proofErr w:type="spellEnd"/>
-      <w:r>
-        <w:rPr>
-          <w:highlight w:val="green"/>
-        </w:rPr>
-        <w:t>, Order)</w:t>
-      </w:r>
-      <w:r>
-        <w:rPr>
-          <w:highlight w:val="green"/>
-        </w:rPr>
         <w:t>-Completed</w:t>
       </w:r>
     </w:p>
-    <w:p>
-      <w:r>
-        <w:rPr>
-          <w:i/>
-          <w:iCs/>
-          <w:highlight w:val="green"/>
-          <w:u w:val="single"/>
-        </w:rPr>
-        <w:t xml:space="preserve">Francisco </w:t>
-      </w:r>
-      <w:proofErr w:type="spellStart"/>
-      <w:r>
-        <w:rPr>
-          <w:i/>
-          <w:iCs/>
-          <w:highlight w:val="green"/>
-          <w:u w:val="single"/>
-        </w:rPr>
-        <w:t>Santillana</w:t>
-      </w:r>
-      <w:proofErr w:type="spellEnd"/>
-      <w:r>
-        <w:rPr>
-          <w:highlight w:val="green"/>
+    <w:p/>
+    <w:p>
+      <w:r>
+        <w:rPr>
+          <w:b/>
+          <w:bCs/>
+        </w:rPr>
+        <w:t>Week 1</w:t>
+      </w:r>
+      <w:r>
+        <w:rPr>
+          <w:b/>
+          <w:bCs/>
+        </w:rPr>
+        <w:t>2</w:t>
+      </w:r>
+      <w:r>
+        <w:rPr>
+          <w:b/>
+          <w:bCs/>
         </w:rPr>
         <w:t xml:space="preserve">: </w:t>
       </w:r>
       <w:r>
-        <w:rPr>
-          <w:highlight w:val="green"/>
-        </w:rPr>
-        <w:t xml:space="preserve">Manager + </w:t>
-      </w:r>
-      <w:proofErr w:type="spellStart"/>
-      <w:r>
-        <w:rPr>
-          <w:highlight w:val="green"/>
-        </w:rPr>
-        <w:t>UnitTest</w:t>
-      </w:r>
-      <w:proofErr w:type="spellEnd"/>
-      <w:r>
-        <w:rPr>
-          <w:highlight w:val="green"/>
-        </w:rPr>
-        <w:t xml:space="preserve"> Models</w:t>
-      </w:r>
-      <w:r>
-        <w:rPr>
-          <w:highlight w:val="green"/>
-        </w:rPr>
-        <w:t xml:space="preserve"> (Review, </w:t>
-      </w:r>
-      <w:proofErr w:type="spellStart"/>
-      <w:proofErr w:type="gramStart"/>
-      <w:r>
-        <w:rPr>
-          <w:highlight w:val="green"/>
-        </w:rPr>
-        <w:t>VendorEmployees</w:t>
-      </w:r>
-      <w:proofErr w:type="spellEnd"/>
-      <w:r>
-        <w:rPr>
-          <w:highlight w:val="green"/>
-        </w:rPr>
-        <w:t xml:space="preserve"> )</w:t>
-      </w:r>
-      <w:proofErr w:type="gramEnd"/>
-      <w:r>
-        <w:rPr>
-          <w:highlight w:val="green"/>
-        </w:rPr>
-        <w:t>-Completed</w:t>
+        <w:t xml:space="preserve">Beautification and Debugging ( adding background images, </w:t>
+      </w:r>
+      <w:r>
+        <w:rPr>
+          <w:highlight w:val="green"/>
+        </w:rPr>
+        <w:t>updating About us</w:t>
+      </w:r>
+      <w:r>
+        <w:t>, etc.)</w:t>
       </w:r>
     </w:p>
     <w:p>
       <w:pPr>
         <w:rPr>
-          <w:highlight w:val="green"/>
+          <w:b/>
+          <w:i/>
         </w:rPr>
       </w:pPr>
       <w:r>
         <w:rPr>
-          <w:i/>
-          <w:iCs/>
-          <w:highlight w:val="green"/>
-          <w:u w:val="single"/>
-        </w:rPr>
-        <w:t>Tyler Bia</w:t>
-      </w:r>
-      <w:r>
-        <w:rPr>
-          <w:highlight w:val="green"/>
-        </w:rPr>
-        <w:t xml:space="preserve">: </w:t>
-      </w:r>
-      <w:r>
-        <w:rPr>
-          <w:highlight w:val="green"/>
-        </w:rPr>
-        <w:t xml:space="preserve">Manager + </w:t>
-      </w:r>
-      <w:proofErr w:type="spellStart"/>
-      <w:r>
-        <w:rPr>
-          <w:highlight w:val="green"/>
-        </w:rPr>
-        <w:t>UnitTest</w:t>
-      </w:r>
-      <w:proofErr w:type="spellEnd"/>
-      <w:r>
-        <w:rPr>
-          <w:highlight w:val="green"/>
-        </w:rPr>
-        <w:t xml:space="preserve"> </w:t>
-      </w:r>
-      <w:r>
-        <w:rPr>
-          <w:highlight w:val="green"/>
-        </w:rPr>
-        <w:t xml:space="preserve">Models </w:t>
-      </w:r>
-      <w:r>
-        <w:rPr>
-          <w:highlight w:val="green"/>
-        </w:rPr>
-        <w:t>(</w:t>
-      </w:r>
-      <w:proofErr w:type="spellStart"/>
-      <w:r>
-        <w:rPr>
-          <w:highlight w:val="green"/>
-        </w:rPr>
-        <w:t>VendorLocation</w:t>
-      </w:r>
-      <w:proofErr w:type="spellEnd"/>
-      <w:r>
-        <w:rPr>
-          <w:highlight w:val="green"/>
-        </w:rPr>
-        <w:t xml:space="preserve">, </w:t>
-      </w:r>
-      <w:proofErr w:type="gramStart"/>
-      <w:r>
-        <w:rPr>
-          <w:highlight w:val="green"/>
-        </w:rPr>
-        <w:t>Vendor</w:t>
-      </w:r>
-      <w:r>
-        <w:rPr>
-          <w:highlight w:val="green"/>
-        </w:rPr>
-        <w:t xml:space="preserve"> )</w:t>
-      </w:r>
-      <w:proofErr w:type="gramEnd"/>
-      <w:r>
-        <w:rPr>
-          <w:highlight w:val="green"/>
-        </w:rPr>
-        <w:t>-Completed</w:t>
-      </w:r>
-    </w:p>
-    <w:p/>
-    <w:p>
-      <w:r>
-        <w:rPr>
-          <w:b/>
-          <w:bCs/>
-        </w:rPr>
-        <w:t>Week 1</w:t>
-      </w:r>
-      <w:r>
-        <w:rPr>
-          <w:b/>
-          <w:bCs/>
-        </w:rPr>
-        <w:t>2</w:t>
-      </w:r>
-      <w:r>
-        <w:rPr>
-          <w:b/>
-          <w:bCs/>
-        </w:rPr>
-        <w:t xml:space="preserve">: </w:t>
-      </w:r>
-      <w:r>
-        <w:t xml:space="preserve">Beautification and Debugging </w:t>
-      </w:r>
-      <w:proofErr w:type="gramStart"/>
-      <w:r>
-        <w:t>( adding</w:t>
-      </w:r>
-      <w:proofErr w:type="gramEnd"/>
-      <w:r>
-        <w:t xml:space="preserve"> background images, updating About us, etc.)</w:t>
-      </w:r>
-    </w:p>
-    <w:p>
-      <w:pPr>
-        <w:rPr>
-          <w:b/>
-          <w:i/>
-        </w:rPr>
-      </w:pPr>
-      <w:r>
-        <w:rPr>
-          <w:b/>
-          <w:i/>
-        </w:rPr>
-        <w:t>Update Database</w:t>
-      </w:r>
-      <w:r>
-        <w:rPr>
-          <w:b/>
-          <w:i/>
-        </w:rPr>
-        <w:t>-All</w:t>
-      </w:r>
-    </w:p>
-    <w:p>
-      <w:r>
-        <w:rPr>
-          <w:i/>
-          <w:iCs/>
-          <w:u w:val="single"/>
-        </w:rPr>
-        <w:t>Aaron Miller</w:t>
-      </w:r>
-      <w:r>
-        <w:rPr>
-          <w:u w:val="single"/>
-        </w:rPr>
-        <w:t>:</w:t>
-      </w:r>
-      <w:r>
-        <w:t xml:space="preserve"> About Us, Check vendor authentication</w:t>
-      </w:r>
-    </w:p>
-    <w:p>
-      <w:r>
-        <w:rPr>
-          <w:i/>
-          <w:iCs/>
-          <w:u w:val="single"/>
-        </w:rPr>
-        <w:t>Collin Handel</w:t>
-      </w:r>
-      <w:r>
-        <w:t>: About Us, Check user authentication</w:t>
-      </w:r>
-    </w:p>
-    <w:p>
-      <w:r>
-        <w:rPr>
-          <w:i/>
-          <w:iCs/>
-          <w:u w:val="single"/>
-        </w:rPr>
-        <w:t>David Harris</w:t>
-      </w:r>
-      <w:r>
-        <w:t>:</w:t>
-      </w:r>
-      <w:r>
-        <w:t xml:space="preserve"> </w:t>
-      </w:r>
-      <w:r>
-        <w:t>About Us, debugging, designing website</w:t>
-      </w:r>
-    </w:p>
-    <w:p>
-      <w:r>
-        <w:rPr>
-          <w:i/>
-          <w:iCs/>
-          <w:u w:val="single"/>
-        </w:rPr>
-        <w:t xml:space="preserve">Francisco </w:t>
-      </w:r>
-      <w:proofErr w:type="spellStart"/>
-      <w:r>
-        <w:rPr>
-          <w:i/>
-          <w:iCs/>
-          <w:u w:val="single"/>
-        </w:rPr>
-        <w:t>Santillana</w:t>
-      </w:r>
-      <w:proofErr w:type="spellEnd"/>
-      <w:r>
-        <w:t>:</w:t>
-      </w:r>
-      <w:r>
-        <w:t xml:space="preserve"> </w:t>
-      </w:r>
-      <w:r>
-        <w:t>About Us, designing website</w:t>
-      </w:r>
-    </w:p>
-    <w:p>
-      <w:r>
-        <w:rPr>
-          <w:i/>
-          <w:iCs/>
-          <w:u w:val="single"/>
-        </w:rPr>
-        <w:t>Tyler Bia</w:t>
-      </w:r>
-      <w:r>
-        <w:t>:</w:t>
-      </w:r>
-      <w:r>
-        <w:t xml:space="preserve"> </w:t>
-      </w:r>
-      <w:r>
-        <w:t>About Us, debugging, checking design</w:t>
-      </w:r>
-    </w:p>
-    <w:p/>
-    <w:p>
-      <w:r>
-        <w:rPr>
-          <w:b/>
-          <w:bCs/>
-          <w:u w:val="single"/>
-        </w:rPr>
-        <w:t>Week 1</w:t>
-      </w:r>
-      <w:r>
-        <w:rPr>
-          <w:b/>
-          <w:bCs/>
-          <w:u w:val="single"/>
-        </w:rPr>
-        <w:t>3</w:t>
-      </w:r>
-      <w:r>
-        <w:rPr>
-          <w:b/>
-          <w:bCs/>
-          <w:u w:val="single"/>
-        </w:rPr>
-        <w:t>:</w:t>
-      </w:r>
-      <w:r>
-        <w:t xml:space="preserve"> </w:t>
-      </w:r>
-      <w:r>
-        <w:t>Implement PayPal and third-party payment service as well as a m</w:t>
-      </w:r>
-      <w:r>
-        <w:t xml:space="preserve">ock </w:t>
-      </w:r>
-      <w:r>
-        <w:t>third-party payment service page</w:t>
-      </w:r>
-    </w:p>
-    <w:p>
-      <w:r>
-        <w:rPr>
-          <w:i/>
-          <w:iCs/>
-          <w:u w:val="single"/>
-        </w:rPr>
-        <w:t>Aaron Miller</w:t>
-      </w:r>
-      <w:r>
-        <w:t>:</w:t>
-      </w:r>
-      <w:r>
-        <w:t xml:space="preserve"> Research on costs for third-party payment service</w:t>
-      </w:r>
-      <w:r>
-        <w:t>. Work on views</w:t>
-      </w:r>
-      <w:r>
-        <w:t>. Account authentication</w:t>
-      </w:r>
-    </w:p>
-    <w:p>
-      <w:r>
-        <w:rPr>
-          <w:i/>
-          <w:iCs/>
-          <w:u w:val="single"/>
-        </w:rPr>
-        <w:t>Collin Handel</w:t>
-      </w:r>
-      <w:r>
-        <w:t>:</w:t>
-      </w:r>
-      <w:r>
-        <w:t xml:space="preserve"> Create a business account.</w:t>
-      </w:r>
-      <w:r>
-        <w:t xml:space="preserve"> Work on views</w:t>
-      </w:r>
-      <w:r>
-        <w:t>. Account authentication</w:t>
-      </w:r>
-    </w:p>
-    <w:p>
-      <w:r>
-        <w:rPr>
-          <w:i/>
-          <w:iCs/>
-          <w:u w:val="single"/>
-        </w:rPr>
-        <w:t>David Harris</w:t>
-      </w:r>
-      <w:r>
-        <w:rPr>
-          <w:i/>
-          <w:iCs/>
-          <w:u w:val="single"/>
-        </w:rPr>
-        <w:t xml:space="preserve">: </w:t>
-      </w:r>
-      <w:r>
-        <w:t>Implement a link to the third-party account.</w:t>
-      </w:r>
-      <w:r>
-        <w:t xml:space="preserve"> Work on views</w:t>
-      </w:r>
-      <w:r>
-        <w:t xml:space="preserve">. </w:t>
-      </w:r>
-    </w:p>
-    <w:p>
-      <w:r>
-        <w:rPr>
-          <w:i/>
-          <w:iCs/>
-          <w:u w:val="single"/>
-        </w:rPr>
-        <w:t>Francisco Santillana</w:t>
-      </w:r>
-      <w:r>
-        <w:rPr>
-          <w:i/>
-          <w:iCs/>
-          <w:u w:val="single"/>
-        </w:rPr>
-        <w:t>:</w:t>
-      </w:r>
-      <w:r>
-        <w:rPr>
-          <w:u w:val="single"/>
-        </w:rPr>
-        <w:t xml:space="preserve"> </w:t>
-      </w:r>
-      <w:r>
-        <w:t>Further research on implementing map</w:t>
-      </w:r>
-      <w:r>
-        <w:t>, Start developing Vendor accounts page</w:t>
-      </w:r>
-    </w:p>
-    <w:p>
-      <w:r>
-        <w:rPr>
-          <w:i/>
-          <w:iCs/>
-          <w:u w:val="single"/>
-        </w:rPr>
-        <w:t>Tyler Bia</w:t>
-      </w:r>
-      <w:r>
-        <w:rPr>
-          <w:i/>
-          <w:iCs/>
-          <w:u w:val="single"/>
-        </w:rPr>
-        <w:t>:</w:t>
-      </w:r>
-      <w:r>
-        <w:rPr>
-          <w:i/>
-          <w:iCs/>
-          <w:u w:val="single"/>
-        </w:rPr>
-        <w:t xml:space="preserve"> </w:t>
-      </w:r>
-      <w:r>
-        <w:t xml:space="preserve"> Further research on implementing map</w:t>
-      </w:r>
-      <w:r>
-        <w:t>, Start developing Vendor accounts page</w:t>
-      </w:r>
-    </w:p>
-    <w:p/>
-    <w:p>
-      <w:r>
-        <w:rPr>
-          <w:b/>
-          <w:bCs/>
-          <w:u w:val="single"/>
-        </w:rPr>
-        <w:t>Week 1</w:t>
-      </w:r>
-      <w:r>
-        <w:rPr>
-          <w:b/>
-          <w:bCs/>
-          <w:u w:val="single"/>
-        </w:rPr>
-        <w:t>4</w:t>
+          <w:b/>
+          <w:i/>
+          <w:highlight w:val="green"/>
+        </w:rPr>
+        <w:t>Update Database-All</w:t>
+      </w:r>
+      <w:r>
+        <w:rPr>
+          <w:b/>
+          <w:i/>
+        </w:rPr>
+        <w:t xml:space="preserve"> -COMPLETED</w:t>
       </w:r>
       <w:bookmarkStart w:id="0" w:name="_GoBack"/>
       <w:bookmarkEnd w:id="0"/>
+    </w:p>
+    <w:p>
+      <w:r>
+        <w:rPr>
+          <w:i/>
+          <w:iCs/>
+          <w:u w:val="single"/>
+        </w:rPr>
+        <w:t>Aaron Miller</w:t>
+      </w:r>
+      <w:r>
+        <w:rPr>
+          <w:highlight w:val="green"/>
+          <w:u w:val="single"/>
+        </w:rPr>
+        <w:t>:</w:t>
+      </w:r>
+      <w:r>
+        <w:rPr>
+          <w:highlight w:val="green"/>
+        </w:rPr>
+        <w:t xml:space="preserve"> About Us</w:t>
+      </w:r>
+      <w:r>
+        <w:t>, Check vendor authentication</w:t>
+      </w:r>
+    </w:p>
+    <w:p>
+      <w:r>
+        <w:rPr>
+          <w:i/>
+          <w:iCs/>
+          <w:u w:val="single"/>
+        </w:rPr>
+        <w:t>Collin Handel</w:t>
+      </w:r>
+      <w:r>
+        <w:t xml:space="preserve">: </w:t>
+      </w:r>
+      <w:r>
+        <w:rPr>
+          <w:highlight w:val="green"/>
+        </w:rPr>
+        <w:t>About Us</w:t>
+      </w:r>
+      <w:r>
+        <w:t>, Check user authentication</w:t>
+      </w:r>
+    </w:p>
+    <w:p>
+      <w:r>
+        <w:rPr>
+          <w:i/>
+          <w:iCs/>
+          <w:u w:val="single"/>
+        </w:rPr>
+        <w:t>David Harris</w:t>
+      </w:r>
+      <w:r>
+        <w:t>:</w:t>
+      </w:r>
+      <w:r>
+        <w:t xml:space="preserve"> </w:t>
+      </w:r>
+      <w:r>
+        <w:rPr>
+          <w:highlight w:val="green"/>
+        </w:rPr>
+        <w:t>About Us,</w:t>
+      </w:r>
+      <w:r>
+        <w:t xml:space="preserve"> debugging, designing website</w:t>
+      </w:r>
+    </w:p>
+    <w:p>
+      <w:r>
+        <w:rPr>
+          <w:i/>
+          <w:iCs/>
+          <w:u w:val="single"/>
+        </w:rPr>
+        <w:t>Francisco Santillana</w:t>
+      </w:r>
+      <w:r>
+        <w:rPr>
+          <w:highlight w:val="green"/>
+        </w:rPr>
+        <w:t>: About Us,</w:t>
+      </w:r>
+      <w:r>
+        <w:t xml:space="preserve"> designing website</w:t>
+      </w:r>
+    </w:p>
+    <w:p>
+      <w:r>
+        <w:rPr>
+          <w:i/>
+          <w:iCs/>
+          <w:u w:val="single"/>
+        </w:rPr>
+        <w:t>Tyler Bia</w:t>
+      </w:r>
+      <w:r>
+        <w:t>:</w:t>
+      </w:r>
+      <w:r>
+        <w:t xml:space="preserve"> </w:t>
+      </w:r>
+      <w:r>
+        <w:rPr>
+          <w:highlight w:val="green"/>
+        </w:rPr>
+        <w:t>About Us,</w:t>
+      </w:r>
+      <w:r>
+        <w:t xml:space="preserve"> debugging, checking design</w:t>
+      </w:r>
+    </w:p>
+    <w:p/>
+    <w:p>
+      <w:r>
+        <w:rPr>
+          <w:b/>
+          <w:bCs/>
+          <w:u w:val="single"/>
+        </w:rPr>
+        <w:t>Week 1</w:t>
+      </w:r>
+      <w:r>
+        <w:rPr>
+          <w:b/>
+          <w:bCs/>
+          <w:u w:val="single"/>
+        </w:rPr>
+        <w:t>3</w:t>
+      </w:r>
+      <w:r>
+        <w:rPr>
+          <w:b/>
+          <w:bCs/>
+          <w:u w:val="single"/>
+        </w:rPr>
+        <w:t>:</w:t>
+      </w:r>
+      <w:r>
+        <w:t xml:space="preserve"> </w:t>
+      </w:r>
+      <w:r>
+        <w:t>Implement PayPal and third-party payment service as well as a m</w:t>
+      </w:r>
+      <w:r>
+        <w:t xml:space="preserve">ock </w:t>
+      </w:r>
+      <w:r>
+        <w:t>third-party payment service page</w:t>
+      </w:r>
+    </w:p>
+    <w:p>
+      <w:r>
+        <w:rPr>
+          <w:i/>
+          <w:iCs/>
+          <w:u w:val="single"/>
+        </w:rPr>
+        <w:t>Aaron Miller</w:t>
+      </w:r>
+      <w:r>
+        <w:t>:</w:t>
+      </w:r>
+      <w:r>
+        <w:t xml:space="preserve"> Research on costs for third-party payment service</w:t>
+      </w:r>
+      <w:r>
+        <w:t>. Work on views</w:t>
+      </w:r>
+      <w:r>
+        <w:t>. Account authentication</w:t>
+      </w:r>
+    </w:p>
+    <w:p>
+      <w:r>
+        <w:rPr>
+          <w:i/>
+          <w:iCs/>
+          <w:u w:val="single"/>
+        </w:rPr>
+        <w:t>Collin Handel</w:t>
+      </w:r>
+      <w:r>
+        <w:t>:</w:t>
+      </w:r>
+      <w:r>
+        <w:t xml:space="preserve"> Create a business account.</w:t>
+      </w:r>
+      <w:r>
+        <w:t xml:space="preserve"> Work on views</w:t>
+      </w:r>
+      <w:r>
+        <w:t>. Account authentication</w:t>
+      </w:r>
+    </w:p>
+    <w:p>
+      <w:r>
+        <w:rPr>
+          <w:i/>
+          <w:iCs/>
+          <w:u w:val="single"/>
+        </w:rPr>
+        <w:t>David Harris</w:t>
+      </w:r>
+      <w:r>
+        <w:rPr>
+          <w:i/>
+          <w:iCs/>
+          <w:u w:val="single"/>
+        </w:rPr>
+        <w:t xml:space="preserve">: </w:t>
+      </w:r>
+      <w:r>
+        <w:t>Implement a link to the third-party account.</w:t>
+      </w:r>
+      <w:r>
+        <w:t xml:space="preserve"> Work on views</w:t>
+      </w:r>
+      <w:r>
+        <w:t xml:space="preserve">. </w:t>
+      </w:r>
+    </w:p>
+    <w:p>
+      <w:r>
+        <w:rPr>
+          <w:i/>
+          <w:iCs/>
+          <w:u w:val="single"/>
+        </w:rPr>
+        <w:t>Francisco Santillana</w:t>
+      </w:r>
+      <w:r>
+        <w:rPr>
+          <w:i/>
+          <w:iCs/>
+          <w:u w:val="single"/>
+        </w:rPr>
+        <w:t>:</w:t>
+      </w:r>
+      <w:r>
+        <w:rPr>
+          <w:u w:val="single"/>
+        </w:rPr>
+        <w:t xml:space="preserve"> </w:t>
+      </w:r>
+      <w:r>
+        <w:t>Further research on implementing map</w:t>
+      </w:r>
+      <w:r>
+        <w:t>, Start developing Vendor accounts page</w:t>
+      </w:r>
+    </w:p>
+    <w:p>
+      <w:r>
+        <w:rPr>
+          <w:i/>
+          <w:iCs/>
+          <w:u w:val="single"/>
+        </w:rPr>
+        <w:t>Tyler Bia</w:t>
+      </w:r>
+      <w:r>
+        <w:rPr>
+          <w:i/>
+          <w:iCs/>
+          <w:u w:val="single"/>
+        </w:rPr>
+        <w:t>:</w:t>
+      </w:r>
+      <w:r>
+        <w:rPr>
+          <w:i/>
+          <w:iCs/>
+          <w:u w:val="single"/>
+        </w:rPr>
+        <w:t xml:space="preserve"> </w:t>
+      </w:r>
+      <w:r>
+        <w:t xml:space="preserve"> Further research on implementing map</w:t>
+      </w:r>
+      <w:r>
+        <w:t>, Start developing Vendor accounts page</w:t>
+      </w:r>
+    </w:p>
+    <w:p/>
+    <w:p>
+      <w:r>
+        <w:rPr>
+          <w:b/>
+          <w:bCs/>
+          <w:u w:val="single"/>
+        </w:rPr>
+        <w:t>Week 1</w:t>
+      </w:r>
+      <w:r>
+        <w:rPr>
+          <w:b/>
+          <w:bCs/>
+          <w:u w:val="single"/>
+        </w:rPr>
+        <w:t>4</w:t>
+      </w:r>
       <w:r>
         <w:rPr>
           <w:b/>
@@ -986,7 +853,7 @@
       </w:pPr>
     </w:pPrDefault>
   </w:docDefaults>
-  <w:latentStyles w:defLockedState="0" w:defUIPriority="99" w:defSemiHidden="0" w:defUnhideWhenUsed="0" w:defQFormat="0" w:count="375">
+  <w:latentStyles w:defLockedState="0" w:defUIPriority="99" w:defSemiHidden="0" w:defUnhideWhenUsed="0" w:defQFormat="0" w:count="377">
     <w:lsdException w:name="Normal" w:uiPriority="0" w:qFormat="1"/>
     <w:lsdException w:name="heading 1" w:uiPriority="9" w:qFormat="1"/>
     <w:lsdException w:name="heading 2" w:semiHidden="1" w:uiPriority="9" w:unhideWhenUsed="1" w:qFormat="1"/>
@@ -1092,7 +959,6 @@
     <w:lsdException w:name="HTML Sample" w:semiHidden="1" w:unhideWhenUsed="1"/>
     <w:lsdException w:name="HTML Typewriter" w:semiHidden="1" w:unhideWhenUsed="1"/>
     <w:lsdException w:name="HTML Variable" w:semiHidden="1" w:unhideWhenUsed="1"/>
-    <w:lsdException w:name="Normal Table" w:semiHidden="1" w:unhideWhenUsed="1"/>
     <w:lsdException w:name="annotation subject" w:semiHidden="1" w:unhideWhenUsed="1"/>
     <w:lsdException w:name="No List" w:semiHidden="1" w:unhideWhenUsed="1"/>
     <w:lsdException w:name="Outline List 1" w:semiHidden="1" w:unhideWhenUsed="1"/>
@@ -1138,11 +1004,9 @@
     <w:lsdException w:name="Table Subtle 1" w:semiHidden="1" w:unhideWhenUsed="1"/>
     <w:lsdException w:name="Table Subtle 2" w:semiHidden="1" w:unhideWhenUsed="1"/>
     <w:lsdException w:name="Table Web 1" w:semiHidden="1" w:unhideWhenUsed="1"/>
-    <w:lsdException w:name="Table Web 2" w:semiHidden="1" w:unhideWhenUsed="1"/>
     <w:lsdException w:name="Table Web 3" w:semiHidden="1" w:unhideWhenUsed="1"/>
     <w:lsdException w:name="Balloon Text" w:semiHidden="1" w:unhideWhenUsed="1"/>
     <w:lsdException w:name="Table Grid" w:uiPriority="39"/>
-    <w:lsdException w:name="Table Theme" w:semiHidden="1" w:unhideWhenUsed="1"/>
     <w:lsdException w:name="Placeholder Text" w:semiHidden="1"/>
     <w:lsdException w:name="No Spacing" w:uiPriority="1" w:qFormat="1"/>
     <w:lsdException w:name="Light Shading" w:uiPriority="60"/>
@@ -1362,6 +1226,8 @@
     <w:lsdException w:name="Smart Hyperlink" w:semiHidden="1" w:unhideWhenUsed="1"/>
     <w:lsdException w:name="Hashtag" w:semiHidden="1" w:unhideWhenUsed="1"/>
     <w:lsdException w:name="Unresolved Mention" w:semiHidden="1" w:unhideWhenUsed="1"/>
+    <w:lsdException w:name="Smart Link" w:semiHidden="1" w:unhideWhenUsed="1"/>
+    <w:lsdException w:name="Smart Link Error" w:semiHidden="1" w:unhideWhenUsed="1"/>
   </w:latentStyles>
   <w:style w:type="paragraph" w:default="1" w:styleId="Normal">
     <w:name w:val="Normal"/>

</xml_diff>